<commit_message>
memperbaiki daftar isi, lampiran dan pustaka
</commit_message>
<xml_diff>
--- a/PenulisanSkripsi/DAFTAR ISI.docx
+++ b/PenulisanSkripsi/DAFTAR ISI.docx
@@ -1,6 +1,6 @@
 
 <file path=word/document.xml><?xml version="1.0" encoding="utf-8"?>
-<w:document xmlns:wpc="http://schemas.microsoft.com/office/word/2010/wordprocessingCanvas" xmlns:mc="http://schemas.openxmlformats.org/markup-compatibility/2006" xmlns:o="urn:schemas-microsoft-com:office:office" xmlns:r="http://schemas.openxmlformats.org/officeDocument/2006/relationships" xmlns:m="http://schemas.openxmlformats.org/officeDocument/2006/math" xmlns:v="urn:schemas-microsoft-com:vml" xmlns:wp14="http://schemas.microsoft.com/office/word/2010/wordprocessingDrawing" xmlns:wp="http://schemas.openxmlformats.org/drawingml/2006/wordprocessingDrawing" xmlns:w10="urn:schemas-microsoft-com:office:word" xmlns:w="http://schemas.openxmlformats.org/wordprocessingml/2006/main" xmlns:w14="http://schemas.microsoft.com/office/word/2010/wordml" xmlns:wpg="http://schemas.microsoft.com/office/word/2010/wordprocessingGroup" xmlns:wpi="http://schemas.microsoft.com/office/word/2010/wordprocessingInk" xmlns:wne="http://schemas.microsoft.com/office/word/2006/wordml" xmlns:wps="http://schemas.microsoft.com/office/word/2010/wordprocessingShape" mc:Ignorable="w14 wp14">
+<w:document xmlns:ve="http://schemas.openxmlformats.org/markup-compatibility/2006" xmlns:o="urn:schemas-microsoft-com:office:office" xmlns:r="http://schemas.openxmlformats.org/officeDocument/2006/relationships" xmlns:m="http://schemas.openxmlformats.org/officeDocument/2006/math" xmlns:v="urn:schemas-microsoft-com:vml" xmlns:wp="http://schemas.openxmlformats.org/drawingml/2006/wordprocessingDrawing" xmlns:w10="urn:schemas-microsoft-com:office:word" xmlns:w="http://schemas.openxmlformats.org/wordprocessingml/2006/main" xmlns:wne="http://schemas.microsoft.com/office/word/2006/wordml">
   <w:body>
     <w:p>
       <w:pPr>
@@ -52,6 +52,7 @@
           <w:tab w:val="left" w:pos="7200"/>
           <w:tab w:val="right" w:pos="7830"/>
         </w:tabs>
+        <w:ind w:left="0" w:hanging="12"/>
         <w:rPr>
           <w:rFonts w:ascii="Times New Roman" w:hAnsi="Times New Roman" w:cs="Times New Roman"/>
           <w:sz w:val="24"/>
@@ -92,6 +93,7 @@
           <w:tab w:val="left" w:pos="7200"/>
           <w:tab w:val="right" w:pos="7830"/>
         </w:tabs>
+        <w:ind w:left="0" w:firstLine="0"/>
         <w:rPr>
           <w:rFonts w:ascii="Times New Roman" w:hAnsi="Times New Roman" w:cs="Times New Roman"/>
           <w:sz w:val="24"/>
@@ -132,6 +134,7 @@
           <w:tab w:val="left" w:pos="7200"/>
           <w:tab w:val="right" w:pos="7830"/>
         </w:tabs>
+        <w:ind w:left="0" w:firstLine="0"/>
         <w:rPr>
           <w:rFonts w:ascii="Times New Roman" w:hAnsi="Times New Roman" w:cs="Times New Roman"/>
           <w:sz w:val="24"/>
@@ -172,6 +175,7 @@
           <w:tab w:val="left" w:pos="7200"/>
           <w:tab w:val="right" w:pos="7830"/>
         </w:tabs>
+        <w:ind w:left="0" w:firstLine="0"/>
         <w:rPr>
           <w:rFonts w:ascii="Times New Roman" w:hAnsi="Times New Roman" w:cs="Times New Roman"/>
           <w:sz w:val="24"/>
@@ -213,6 +217,7 @@
           <w:tab w:val="left" w:pos="7200"/>
           <w:tab w:val="right" w:pos="7830"/>
         </w:tabs>
+        <w:ind w:left="0" w:firstLine="0"/>
         <w:rPr>
           <w:rFonts w:ascii="Times New Roman" w:hAnsi="Times New Roman" w:cs="Times New Roman"/>
           <w:sz w:val="24"/>
@@ -253,6 +258,7 @@
           <w:tab w:val="left" w:pos="7200"/>
           <w:tab w:val="right" w:pos="7830"/>
         </w:tabs>
+        <w:ind w:left="0" w:firstLine="0"/>
         <w:rPr>
           <w:rFonts w:ascii="Times New Roman" w:hAnsi="Times New Roman" w:cs="Times New Roman"/>
           <w:sz w:val="24"/>
@@ -293,6 +299,7 @@
           <w:tab w:val="left" w:pos="7200"/>
           <w:tab w:val="right" w:pos="7830"/>
         </w:tabs>
+        <w:ind w:left="0" w:firstLine="0"/>
         <w:rPr>
           <w:rFonts w:ascii="Times New Roman" w:hAnsi="Times New Roman" w:cs="Times New Roman"/>
           <w:sz w:val="24"/>
@@ -333,6 +340,7 @@
           <w:tab w:val="left" w:pos="7200"/>
           <w:tab w:val="right" w:pos="7830"/>
         </w:tabs>
+        <w:ind w:left="0" w:firstLine="0"/>
         <w:rPr>
           <w:rFonts w:ascii="Times New Roman" w:hAnsi="Times New Roman" w:cs="Times New Roman"/>
           <w:sz w:val="24"/>
@@ -373,6 +381,7 @@
           <w:tab w:val="left" w:pos="7200"/>
           <w:tab w:val="right" w:pos="7830"/>
         </w:tabs>
+        <w:ind w:left="0" w:firstLine="0"/>
         <w:rPr>
           <w:rFonts w:ascii="Times New Roman" w:hAnsi="Times New Roman" w:cs="Times New Roman"/>
           <w:sz w:val="24"/>
@@ -413,6 +422,7 @@
           <w:tab w:val="left" w:pos="7200"/>
           <w:tab w:val="right" w:pos="7830"/>
         </w:tabs>
+        <w:ind w:left="0" w:firstLine="0"/>
         <w:rPr>
           <w:rFonts w:ascii="Times New Roman" w:hAnsi="Times New Roman" w:cs="Times New Roman"/>
           <w:sz w:val="24"/>
@@ -453,6 +463,7 @@
           <w:tab w:val="left" w:pos="7200"/>
           <w:tab w:val="right" w:pos="7830"/>
         </w:tabs>
+        <w:ind w:left="0" w:firstLine="0"/>
         <w:rPr>
           <w:rFonts w:ascii="Times New Roman" w:hAnsi="Times New Roman" w:cs="Times New Roman"/>
           <w:sz w:val="24"/>
@@ -517,6 +528,7 @@
           <w:tab w:val="left" w:pos="7200"/>
           <w:tab w:val="right" w:pos="7830"/>
         </w:tabs>
+        <w:ind w:left="0" w:firstLine="0"/>
         <w:rPr>
           <w:rFonts w:ascii="Times New Roman" w:hAnsi="Times New Roman" w:cs="Times New Roman"/>
           <w:sz w:val="24"/>
@@ -536,8 +548,16 @@
           <w:rFonts w:ascii="Times New Roman" w:hAnsi="Times New Roman" w:cs="Times New Roman"/>
           <w:sz w:val="24"/>
           <w:szCs w:val="24"/>
-        </w:rPr>
-        <w:tab/>
+          <w:lang w:val="en-US"/>
+        </w:rPr>
+        <w:tab/>
+      </w:r>
+      <w:r>
+        <w:rPr>
+          <w:rFonts w:ascii="Times New Roman" w:hAnsi="Times New Roman" w:cs="Times New Roman"/>
+          <w:sz w:val="24"/>
+          <w:szCs w:val="24"/>
+        </w:rPr>
         <w:t>PENDAHULUAN</w:t>
       </w:r>
     </w:p>
@@ -774,7 +794,7 @@
           <w:numId w:val="3"/>
         </w:numPr>
         <w:tabs>
-          <w:tab w:val="left" w:pos="7200"/>
+          <w:tab w:val="left" w:leader="dot" w:pos="7200"/>
           <w:tab w:val="right" w:pos="7830"/>
         </w:tabs>
         <w:ind w:left="1276" w:hanging="294"/>
@@ -790,22 +810,22 @@
           <w:sz w:val="24"/>
           <w:szCs w:val="24"/>
         </w:rPr>
-        <w:t>Tahap Pengumpulan Data</w:t>
-      </w:r>
-      <w:r>
-        <w:rPr>
-          <w:rFonts w:ascii="Times New Roman" w:hAnsi="Times New Roman" w:cs="Times New Roman"/>
-          <w:sz w:val="24"/>
-          <w:szCs w:val="24"/>
-          <w:u w:val="dotted"/>
-        </w:rPr>
-        <w:tab/>
-      </w:r>
-      <w:r>
-        <w:rPr>
-          <w:rFonts w:ascii="Times New Roman" w:hAnsi="Times New Roman" w:cs="Times New Roman"/>
-          <w:sz w:val="24"/>
-          <w:szCs w:val="24"/>
+        <w:t>Metode pengumpulan data</w:t>
+      </w:r>
+      <w:r>
+        <w:rPr>
+          <w:rFonts w:ascii="Times New Roman" w:hAnsi="Times New Roman" w:cs="Times New Roman"/>
+          <w:sz w:val="24"/>
+          <w:szCs w:val="24"/>
+        </w:rPr>
+        <w:tab/>
+      </w:r>
+      <w:r>
+        <w:rPr>
+          <w:rFonts w:ascii="Times New Roman" w:hAnsi="Times New Roman" w:cs="Times New Roman"/>
+          <w:sz w:val="24"/>
+          <w:szCs w:val="24"/>
+          <w:lang w:val="en-US"/>
         </w:rPr>
         <w:tab/>
         <w:t>5</w:t>
@@ -819,7 +839,7 @@
           <w:numId w:val="3"/>
         </w:numPr>
         <w:tabs>
-          <w:tab w:val="left" w:pos="7200"/>
+          <w:tab w:val="left" w:leader="dot" w:pos="7200"/>
           <w:tab w:val="right" w:pos="7830"/>
         </w:tabs>
         <w:ind w:left="1276" w:hanging="294"/>
@@ -835,24 +855,40 @@
           <w:sz w:val="24"/>
           <w:szCs w:val="24"/>
         </w:rPr>
-        <w:t>Tahap Pengembangan Perangkat Lunak</w:t>
-      </w:r>
-      <w:r>
-        <w:rPr>
-          <w:rFonts w:ascii="Times New Roman" w:hAnsi="Times New Roman" w:cs="Times New Roman"/>
-          <w:sz w:val="24"/>
-          <w:szCs w:val="24"/>
-          <w:u w:val="dotted"/>
-        </w:rPr>
-        <w:tab/>
-      </w:r>
-      <w:r>
-        <w:rPr>
-          <w:rFonts w:ascii="Times New Roman" w:hAnsi="Times New Roman" w:cs="Times New Roman"/>
-          <w:sz w:val="24"/>
-          <w:szCs w:val="24"/>
-        </w:rPr>
-        <w:tab/>
+        <w:t>Metode pengembangan perangkat lunak</w:t>
+      </w:r>
+      <w:r>
+        <w:rPr>
+          <w:rFonts w:ascii="Times New Roman" w:hAnsi="Times New Roman" w:cs="Times New Roman"/>
+          <w:sz w:val="24"/>
+          <w:szCs w:val="24"/>
+          <w:lang w:val="en-US"/>
+        </w:rPr>
+        <w:t xml:space="preserve"> </w:t>
+      </w:r>
+      <w:r>
+        <w:rPr>
+          <w:rFonts w:ascii="Times New Roman" w:hAnsi="Times New Roman" w:cs="Times New Roman"/>
+          <w:sz w:val="24"/>
+          <w:szCs w:val="24"/>
+        </w:rPr>
+        <w:tab/>
+      </w:r>
+      <w:r>
+        <w:rPr>
+          <w:rFonts w:ascii="Times New Roman" w:hAnsi="Times New Roman" w:cs="Times New Roman"/>
+          <w:sz w:val="24"/>
+          <w:szCs w:val="24"/>
+          <w:lang w:val="en-US"/>
+        </w:rPr>
+        <w:tab/>
+      </w:r>
+      <w:r>
+        <w:rPr>
+          <w:rFonts w:ascii="Times New Roman" w:hAnsi="Times New Roman" w:cs="Times New Roman"/>
+          <w:sz w:val="24"/>
+          <w:szCs w:val="24"/>
+        </w:rPr>
         <w:t>5</w:t>
       </w:r>
     </w:p>
@@ -909,6 +945,7 @@
           <w:tab w:val="left" w:pos="7200"/>
           <w:tab w:val="right" w:pos="7830"/>
         </w:tabs>
+        <w:ind w:left="0" w:firstLine="0"/>
         <w:rPr>
           <w:rFonts w:ascii="Times New Roman" w:hAnsi="Times New Roman" w:cs="Times New Roman"/>
           <w:sz w:val="24"/>
@@ -928,8 +965,16 @@
           <w:rFonts w:ascii="Times New Roman" w:hAnsi="Times New Roman" w:cs="Times New Roman"/>
           <w:sz w:val="24"/>
           <w:szCs w:val="24"/>
-        </w:rPr>
-        <w:tab/>
+          <w:lang w:val="en-US"/>
+        </w:rPr>
+        <w:tab/>
+      </w:r>
+      <w:r>
+        <w:rPr>
+          <w:rFonts w:ascii="Times New Roman" w:hAnsi="Times New Roman" w:cs="Times New Roman"/>
+          <w:sz w:val="24"/>
+          <w:szCs w:val="24"/>
+        </w:rPr>
         <w:t>LANDASAN TEORI</w:t>
       </w:r>
     </w:p>
@@ -1630,6 +1675,7 @@
           <w:tab w:val="left" w:pos="7200"/>
           <w:tab w:val="right" w:pos="7830"/>
         </w:tabs>
+        <w:ind w:left="0" w:firstLine="0"/>
         <w:rPr>
           <w:rFonts w:ascii="Times New Roman" w:hAnsi="Times New Roman" w:cs="Times New Roman"/>
           <w:sz w:val="24"/>
@@ -1649,8 +1695,16 @@
           <w:rFonts w:ascii="Times New Roman" w:hAnsi="Times New Roman" w:cs="Times New Roman"/>
           <w:sz w:val="24"/>
           <w:szCs w:val="24"/>
-        </w:rPr>
-        <w:tab/>
+          <w:lang w:val="en-US"/>
+        </w:rPr>
+        <w:tab/>
+      </w:r>
+      <w:r>
+        <w:rPr>
+          <w:rFonts w:ascii="Times New Roman" w:hAnsi="Times New Roman" w:cs="Times New Roman"/>
+          <w:sz w:val="24"/>
+          <w:szCs w:val="24"/>
+        </w:rPr>
         <w:t xml:space="preserve">ANALISIS DAN </w:t>
       </w:r>
       <w:r>
@@ -2070,7 +2124,6 @@
           <w:tab w:val="left" w:pos="7200"/>
           <w:tab w:val="right" w:pos="7830"/>
         </w:tabs>
-        <w:ind w:left="1276"/>
         <w:rPr>
           <w:rFonts w:ascii="Times New Roman" w:hAnsi="Times New Roman" w:cs="Times New Roman"/>
           <w:sz w:val="24"/>
@@ -2708,7 +2761,7 @@
       </w:pPr>
     </w:p>
     <w:sectPr>
-      <w:footerReference w:type="default" r:id="rId8"/>
+      <w:footerReference w:type="default" r:id="rId7"/>
       <w:pgSz w:w="11906" w:h="16838"/>
       <w:pgMar w:top="2268" w:right="1701" w:bottom="1701" w:left="2268" w:header="709" w:footer="709" w:gutter="0"/>
       <w:pgNumType w:fmt="lowerRoman" w:start="9"/>
@@ -2720,22 +2773,16 @@
 </file>
 
 <file path=word/endnotes.xml><?xml version="1.0" encoding="utf-8"?>
-<w:endnotes xmlns:wpc="http://schemas.microsoft.com/office/word/2010/wordprocessingCanvas" xmlns:mc="http://schemas.openxmlformats.org/markup-compatibility/2006" xmlns:o="urn:schemas-microsoft-com:office:office" xmlns:r="http://schemas.openxmlformats.org/officeDocument/2006/relationships" xmlns:m="http://schemas.openxmlformats.org/officeDocument/2006/math" xmlns:v="urn:schemas-microsoft-com:vml" xmlns:wp14="http://schemas.microsoft.com/office/word/2010/wordprocessingDrawing" xmlns:wp="http://schemas.openxmlformats.org/drawingml/2006/wordprocessingDrawing" xmlns:w10="urn:schemas-microsoft-com:office:word" xmlns:w="http://schemas.openxmlformats.org/wordprocessingml/2006/main" xmlns:w14="http://schemas.microsoft.com/office/word/2010/wordml" xmlns:wpg="http://schemas.microsoft.com/office/word/2010/wordprocessingGroup" xmlns:wpi="http://schemas.microsoft.com/office/word/2010/wordprocessingInk" xmlns:wne="http://schemas.microsoft.com/office/word/2006/wordml" xmlns:wps="http://schemas.microsoft.com/office/word/2010/wordprocessingShape" mc:Ignorable="w14 wp14">
-  <w:endnote w:type="separator" w:id="-1">
-    <w:p>
-      <w:pPr>
-        <w:spacing w:after="0" w:line="240" w:lineRule="auto"/>
-      </w:pPr>
+<w:endnotes xmlns:ve="http://schemas.openxmlformats.org/markup-compatibility/2006" xmlns:o="urn:schemas-microsoft-com:office:office" xmlns:r="http://schemas.openxmlformats.org/officeDocument/2006/relationships" xmlns:m="http://schemas.openxmlformats.org/officeDocument/2006/math" xmlns:v="urn:schemas-microsoft-com:vml" xmlns:wp="http://schemas.openxmlformats.org/drawingml/2006/wordprocessingDrawing" xmlns:w10="urn:schemas-microsoft-com:office:word" xmlns:w="http://schemas.openxmlformats.org/wordprocessingml/2006/main" xmlns:wne="http://schemas.microsoft.com/office/word/2006/wordml">
+  <w:endnote w:type="separator" w:id="0">
+    <w:p>
       <w:r>
         <w:separator/>
       </w:r>
     </w:p>
   </w:endnote>
-  <w:endnote w:type="continuationSeparator" w:id="0">
-    <w:p>
-      <w:pPr>
-        <w:spacing w:after="0" w:line="240" w:lineRule="auto"/>
-      </w:pPr>
+  <w:endnote w:type="continuationSeparator" w:id="1">
+    <w:p>
       <w:r>
         <w:continuationSeparator/>
       </w:r>
@@ -2745,7 +2792,7 @@
 </file>
 
 <file path=word/footer1.xml><?xml version="1.0" encoding="utf-8"?>
-<w:ftr xmlns:wpc="http://schemas.microsoft.com/office/word/2010/wordprocessingCanvas" xmlns:mc="http://schemas.openxmlformats.org/markup-compatibility/2006" xmlns:o="urn:schemas-microsoft-com:office:office" xmlns:r="http://schemas.openxmlformats.org/officeDocument/2006/relationships" xmlns:m="http://schemas.openxmlformats.org/officeDocument/2006/math" xmlns:v="urn:schemas-microsoft-com:vml" xmlns:wp14="http://schemas.microsoft.com/office/word/2010/wordprocessingDrawing" xmlns:wp="http://schemas.openxmlformats.org/drawingml/2006/wordprocessingDrawing" xmlns:w10="urn:schemas-microsoft-com:office:word" xmlns:w="http://schemas.openxmlformats.org/wordprocessingml/2006/main" xmlns:w14="http://schemas.microsoft.com/office/word/2010/wordml" xmlns:wpg="http://schemas.microsoft.com/office/word/2010/wordprocessingGroup" xmlns:wpi="http://schemas.microsoft.com/office/word/2010/wordprocessingInk" xmlns:wne="http://schemas.microsoft.com/office/word/2006/wordml" xmlns:wps="http://schemas.microsoft.com/office/word/2010/wordprocessingShape" mc:Ignorable="w14 wp14">
+<w:ftr xmlns:ve="http://schemas.openxmlformats.org/markup-compatibility/2006" xmlns:o="urn:schemas-microsoft-com:office:office" xmlns:r="http://schemas.openxmlformats.org/officeDocument/2006/relationships" xmlns:m="http://schemas.openxmlformats.org/officeDocument/2006/math" xmlns:v="urn:schemas-microsoft-com:vml" xmlns:wp="http://schemas.openxmlformats.org/drawingml/2006/wordprocessingDrawing" xmlns:w10="urn:schemas-microsoft-com:office:word" xmlns:w="http://schemas.openxmlformats.org/wordprocessingml/2006/main" xmlns:wne="http://schemas.microsoft.com/office/word/2006/wordml">
   <w:sdt>
     <w:sdtPr>
       <w:id w:val="-818814414"/>
@@ -2827,22 +2874,16 @@
 </file>
 
 <file path=word/footnotes.xml><?xml version="1.0" encoding="utf-8"?>
-<w:footnotes xmlns:wpc="http://schemas.microsoft.com/office/word/2010/wordprocessingCanvas" xmlns:mc="http://schemas.openxmlformats.org/markup-compatibility/2006" xmlns:o="urn:schemas-microsoft-com:office:office" xmlns:r="http://schemas.openxmlformats.org/officeDocument/2006/relationships" xmlns:m="http://schemas.openxmlformats.org/officeDocument/2006/math" xmlns:v="urn:schemas-microsoft-com:vml" xmlns:wp14="http://schemas.microsoft.com/office/word/2010/wordprocessingDrawing" xmlns:wp="http://schemas.openxmlformats.org/drawingml/2006/wordprocessingDrawing" xmlns:w10="urn:schemas-microsoft-com:office:word" xmlns:w="http://schemas.openxmlformats.org/wordprocessingml/2006/main" xmlns:w14="http://schemas.microsoft.com/office/word/2010/wordml" xmlns:wpg="http://schemas.microsoft.com/office/word/2010/wordprocessingGroup" xmlns:wpi="http://schemas.microsoft.com/office/word/2010/wordprocessingInk" xmlns:wne="http://schemas.microsoft.com/office/word/2006/wordml" xmlns:wps="http://schemas.microsoft.com/office/word/2010/wordprocessingShape" mc:Ignorable="w14 wp14">
-  <w:footnote w:type="separator" w:id="-1">
-    <w:p>
-      <w:pPr>
-        <w:spacing w:after="0" w:line="240" w:lineRule="auto"/>
-      </w:pPr>
+<w:footnotes xmlns:ve="http://schemas.openxmlformats.org/markup-compatibility/2006" xmlns:o="urn:schemas-microsoft-com:office:office" xmlns:r="http://schemas.openxmlformats.org/officeDocument/2006/relationships" xmlns:m="http://schemas.openxmlformats.org/officeDocument/2006/math" xmlns:v="urn:schemas-microsoft-com:vml" xmlns:wp="http://schemas.openxmlformats.org/drawingml/2006/wordprocessingDrawing" xmlns:w10="urn:schemas-microsoft-com:office:word" xmlns:w="http://schemas.openxmlformats.org/wordprocessingml/2006/main" xmlns:wne="http://schemas.microsoft.com/office/word/2006/wordml">
+  <w:footnote w:type="separator" w:id="0">
+    <w:p>
       <w:r>
         <w:separator/>
       </w:r>
     </w:p>
   </w:footnote>
-  <w:footnote w:type="continuationSeparator" w:id="0">
-    <w:p>
-      <w:pPr>
-        <w:spacing w:after="0" w:line="240" w:lineRule="auto"/>
-      </w:pPr>
+  <w:footnote w:type="continuationSeparator" w:id="1">
+    <w:p>
       <w:r>
         <w:continuationSeparator/>
       </w:r>
@@ -2852,7 +2893,7 @@
 </file>
 
 <file path=word/numbering.xml><?xml version="1.0" encoding="utf-8"?>
-<w:numbering xmlns:wpc="http://schemas.microsoft.com/office/word/2010/wordprocessingCanvas" xmlns:mc="http://schemas.openxmlformats.org/markup-compatibility/2006" xmlns:o="urn:schemas-microsoft-com:office:office" xmlns:r="http://schemas.openxmlformats.org/officeDocument/2006/relationships" xmlns:m="http://schemas.openxmlformats.org/officeDocument/2006/math" xmlns:v="urn:schemas-microsoft-com:vml" xmlns:wp14="http://schemas.microsoft.com/office/word/2010/wordprocessingDrawing" xmlns:wp="http://schemas.openxmlformats.org/drawingml/2006/wordprocessingDrawing" xmlns:w10="urn:schemas-microsoft-com:office:word" xmlns:w="http://schemas.openxmlformats.org/wordprocessingml/2006/main" xmlns:w14="http://schemas.microsoft.com/office/word/2010/wordml" xmlns:wpg="http://schemas.microsoft.com/office/word/2010/wordprocessingGroup" xmlns:wpi="http://schemas.microsoft.com/office/word/2010/wordprocessingInk" xmlns:wne="http://schemas.microsoft.com/office/word/2006/wordml" xmlns:wps="http://schemas.microsoft.com/office/word/2010/wordprocessingShape" mc:Ignorable="w14 wp14">
+<w:numbering xmlns:ve="http://schemas.openxmlformats.org/markup-compatibility/2006" xmlns:o="urn:schemas-microsoft-com:office:office" xmlns:r="http://schemas.openxmlformats.org/officeDocument/2006/relationships" xmlns:m="http://schemas.openxmlformats.org/officeDocument/2006/math" xmlns:v="urn:schemas-microsoft-com:vml" xmlns:wp="http://schemas.openxmlformats.org/drawingml/2006/wordprocessingDrawing" xmlns:w10="urn:schemas-microsoft-com:office:word" xmlns:w="http://schemas.openxmlformats.org/wordprocessingml/2006/main" xmlns:wne="http://schemas.microsoft.com/office/word/2006/wordml">
   <w:abstractNum w:abstractNumId="0">
     <w:nsid w:val="01B820E5"/>
     <w:multiLevelType w:val="hybridMultilevel"/>
@@ -4096,6 +4137,95 @@
       <w:lvlJc w:val="right"/>
       <w:pPr>
         <w:ind w:left="6546" w:hanging="180"/>
+      </w:pPr>
+    </w:lvl>
+  </w:abstractNum>
+  <w:abstractNum w:abstractNumId="14">
+    <w:nsid w:val="68444356"/>
+    <w:multiLevelType w:val="hybridMultilevel"/>
+    <w:tmpl w:val="CE762D08"/>
+    <w:lvl w:ilvl="0" w:tplc="5144256A">
+      <w:start w:val="1"/>
+      <w:numFmt w:val="decimal"/>
+      <w:lvlText w:val="%1."/>
+      <w:lvlJc w:val="left"/>
+      <w:pPr>
+        <w:ind w:left="1080" w:hanging="360"/>
+      </w:pPr>
+      <w:rPr>
+        <w:rFonts w:hint="default"/>
+      </w:rPr>
+    </w:lvl>
+    <w:lvl w:ilvl="1" w:tplc="08090019" w:tentative="1">
+      <w:start w:val="1"/>
+      <w:numFmt w:val="lowerLetter"/>
+      <w:lvlText w:val="%2."/>
+      <w:lvlJc w:val="left"/>
+      <w:pPr>
+        <w:ind w:left="1800" w:hanging="360"/>
+      </w:pPr>
+    </w:lvl>
+    <w:lvl w:ilvl="2" w:tplc="0809001B" w:tentative="1">
+      <w:start w:val="1"/>
+      <w:numFmt w:val="lowerRoman"/>
+      <w:lvlText w:val="%3."/>
+      <w:lvlJc w:val="right"/>
+      <w:pPr>
+        <w:ind w:left="2520" w:hanging="180"/>
+      </w:pPr>
+    </w:lvl>
+    <w:lvl w:ilvl="3" w:tplc="0809000F" w:tentative="1">
+      <w:start w:val="1"/>
+      <w:numFmt w:val="decimal"/>
+      <w:lvlText w:val="%4."/>
+      <w:lvlJc w:val="left"/>
+      <w:pPr>
+        <w:ind w:left="3240" w:hanging="360"/>
+      </w:pPr>
+    </w:lvl>
+    <w:lvl w:ilvl="4" w:tplc="08090019" w:tentative="1">
+      <w:start w:val="1"/>
+      <w:numFmt w:val="lowerLetter"/>
+      <w:lvlText w:val="%5."/>
+      <w:lvlJc w:val="left"/>
+      <w:pPr>
+        <w:ind w:left="3960" w:hanging="360"/>
+      </w:pPr>
+    </w:lvl>
+    <w:lvl w:ilvl="5" w:tplc="0809001B" w:tentative="1">
+      <w:start w:val="1"/>
+      <w:numFmt w:val="lowerRoman"/>
+      <w:lvlText w:val="%6."/>
+      <w:lvlJc w:val="right"/>
+      <w:pPr>
+        <w:ind w:left="4680" w:hanging="180"/>
+      </w:pPr>
+    </w:lvl>
+    <w:lvl w:ilvl="6" w:tplc="0809000F" w:tentative="1">
+      <w:start w:val="1"/>
+      <w:numFmt w:val="decimal"/>
+      <w:lvlText w:val="%7."/>
+      <w:lvlJc w:val="left"/>
+      <w:pPr>
+        <w:ind w:left="5400" w:hanging="360"/>
+      </w:pPr>
+    </w:lvl>
+    <w:lvl w:ilvl="7" w:tplc="08090019" w:tentative="1">
+      <w:start w:val="1"/>
+      <w:numFmt w:val="lowerLetter"/>
+      <w:lvlText w:val="%8."/>
+      <w:lvlJc w:val="left"/>
+      <w:pPr>
+        <w:ind w:left="6120" w:hanging="360"/>
+      </w:pPr>
+    </w:lvl>
+    <w:lvl w:ilvl="8" w:tplc="0809001B" w:tentative="1">
+      <w:start w:val="1"/>
+      <w:numFmt w:val="lowerRoman"/>
+      <w:lvlText w:val="%9."/>
+      <w:lvlJc w:val="right"/>
+      <w:pPr>
+        <w:ind w:left="6840" w:hanging="180"/>
       </w:pPr>
     </w:lvl>
   </w:abstractNum>
@@ -4141,11 +4271,14 @@
   <w:num w:numId="14">
     <w:abstractNumId w:val="6"/>
   </w:num>
+  <w:num w:numId="15">
+    <w:abstractNumId w:val="14"/>
+  </w:num>
 </w:numbering>
 </file>
 
 <file path=word/styles.xml><?xml version="1.0" encoding="utf-8"?>
-<w:styles xmlns:mc="http://schemas.openxmlformats.org/markup-compatibility/2006" xmlns:r="http://schemas.openxmlformats.org/officeDocument/2006/relationships" xmlns:w="http://schemas.openxmlformats.org/wordprocessingml/2006/main" xmlns:w14="http://schemas.microsoft.com/office/word/2010/wordml" mc:Ignorable="w14">
+<w:styles xmlns:r="http://schemas.openxmlformats.org/officeDocument/2006/relationships" xmlns:w="http://schemas.openxmlformats.org/wordprocessingml/2006/main">
   <w:docDefaults>
     <w:rPrDefault>
       <w:rPr>
@@ -4157,7 +4290,7 @@
     </w:rPrDefault>
     <w:pPrDefault>
       <w:pPr>
-        <w:spacing w:after="200" w:line="276" w:lineRule="auto"/>
+        <w:ind w:left="1276" w:hanging="295"/>
       </w:pPr>
     </w:pPrDefault>
   </w:docDefaults>
@@ -4303,6 +4436,7 @@
   <w:style w:type="paragraph" w:default="1" w:styleId="Normal">
     <w:name w:val="Normal"/>
     <w:qFormat/>
+    <w:rsid w:val="0034310B"/>
   </w:style>
   <w:style w:type="character" w:default="1" w:styleId="DefaultParagraphFont">
     <w:name w:val="Default Paragraph Font"/>
@@ -4315,6 +4449,7 @@
     <w:uiPriority w:val="99"/>
     <w:semiHidden/>
     <w:unhideWhenUsed/>
+    <w:qFormat/>
     <w:tblPr>
       <w:tblInd w:w="0" w:type="dxa"/>
       <w:tblCellMar>
@@ -4336,9 +4471,6 @@
     <w:uiPriority w:val="1"/>
     <w:qFormat/>
     <w:rsid w:val="00C33834"/>
-    <w:pPr>
-      <w:spacing w:after="0" w:line="240" w:lineRule="auto"/>
-    </w:pPr>
   </w:style>
   <w:style w:type="paragraph" w:styleId="Header">
     <w:name w:val="header"/>
@@ -4352,7 +4484,6 @@
         <w:tab w:val="center" w:pos="4513"/>
         <w:tab w:val="right" w:pos="9026"/>
       </w:tabs>
-      <w:spacing w:after="0" w:line="240" w:lineRule="auto"/>
     </w:pPr>
   </w:style>
   <w:style w:type="character" w:customStyle="1" w:styleId="HeaderChar">
@@ -4374,7 +4505,6 @@
         <w:tab w:val="center" w:pos="4513"/>
         <w:tab w:val="right" w:pos="9026"/>
       </w:tabs>
-      <w:spacing w:after="0" w:line="240" w:lineRule="auto"/>
     </w:pPr>
   </w:style>
   <w:style w:type="character" w:customStyle="1" w:styleId="FooterChar">
@@ -4383,6 +4513,20 @@
     <w:link w:val="Footer"/>
     <w:uiPriority w:val="99"/>
     <w:rsid w:val="00177282"/>
+  </w:style>
+  <w:style w:type="paragraph" w:styleId="ListParagraph">
+    <w:name w:val="List Paragraph"/>
+    <w:basedOn w:val="Normal"/>
+    <w:uiPriority w:val="34"/>
+    <w:qFormat/>
+    <w:rsid w:val="0000699B"/>
+    <w:pPr>
+      <w:ind w:left="720"/>
+      <w:contextualSpacing/>
+    </w:pPr>
+    <w:rPr>
+      <w:lang w:val="en-GB"/>
+    </w:rPr>
   </w:style>
 </w:styles>
 </file>

</xml_diff>